<commit_message>
exported pdf of data processing steps
</commit_message>
<xml_diff>
--- a/data_processing_steps.docx
+++ b/data_processing_steps.docx
@@ -462,10 +462,7 @@
     </w:p>
     <w:p>
       <w:r>
-        <w:t xml:space="preserve">To help understand the principles behind the code, we offer an alternative (but more laborious) approach. This approach makes use of </w:t>
-      </w:r>
-      <w:r>
-        <w:t xml:space="preserve">the </w:t>
+        <w:t xml:space="preserve">To help understand the principles behind the code, we offer an alternative (but more laborious) approach. This approach makes use of the </w:t>
       </w:r>
       <w:r>
         <w:rPr>
@@ -567,10 +564,7 @@
         <w:t>File -&gt; Open</w:t>
       </w:r>
       <w:r>
-        <w:t xml:space="preserve"> and selecting </w:t>
-      </w:r>
-      <w:r>
-        <w:t>“</w:t>
+        <w:t xml:space="preserve"> and selecting “</w:t>
       </w:r>
       <w:proofErr w:type="spellStart"/>
       <w:r>
@@ -578,13 +572,7 @@
       </w:r>
       <w:proofErr w:type="spellEnd"/>
       <w:r>
-        <w:t>”</w:t>
-      </w:r>
-      <w:r>
-        <w:t xml:space="preserve">. </w:t>
-      </w:r>
-      <w:r>
-        <w:t>The result should look as follows:</w:t>
+        <w:t>”. The result should look as follows:</w:t>
       </w:r>
     </w:p>
     <w:p>
@@ -592,6 +580,9 @@
         <w:pStyle w:val="Lijstalinea"/>
       </w:pPr>
       <w:r>
+        <w:rPr>
+          <w:noProof/>
+        </w:rPr>
         <w:lastRenderedPageBreak/>
         <w:drawing>
           <wp:inline distT="0" distB="0" distL="0" distR="0" wp14:anchorId="01D29E96" wp14:editId="770DDE84">
@@ -633,6 +624,11 @@
     <w:p>
       <w:pPr>
         <w:pStyle w:val="Lijstalinea"/>
+      </w:pPr>
+    </w:p>
+    <w:p>
+      <w:pPr>
+        <w:pStyle w:val="Lijstalinea"/>
         <w:numPr>
           <w:ilvl w:val="0"/>
           <w:numId w:val="2"/>
@@ -648,6 +644,9 @@
         <w:t xml:space="preserve"> </w:t>
       </w:r>
       <w:r>
+        <w:rPr>
+          <w:noProof/>
+        </w:rPr>
         <w:drawing>
           <wp:inline distT="0" distB="0" distL="0" distR="0" wp14:anchorId="29CD5801" wp14:editId="45B5D4E9">
             <wp:extent cx="171474" cy="190527"/>
@@ -697,6 +696,9 @@
         <w:br/>
       </w:r>
       <w:r>
+        <w:rPr>
+          <w:noProof/>
+        </w:rPr>
         <w:drawing>
           <wp:inline distT="0" distB="0" distL="0" distR="0" wp14:anchorId="525ECB6C" wp14:editId="724C7FAA">
             <wp:extent cx="2339577" cy="2674620"/>
@@ -733,6 +735,11 @@
           </wp:inline>
         </w:drawing>
       </w:r>
+    </w:p>
+    <w:p>
+      <w:pPr>
+        <w:pStyle w:val="Lijstalinea"/>
+      </w:pPr>
     </w:p>
     <w:p>
       <w:pPr>
@@ -825,7 +832,13 @@
                     <w:rPr>
                       <w:rFonts w:ascii="Cambria Math" w:hAnsi="Cambria Math"/>
                     </w:rPr>
-                    <m:t>s1</m:t>
+                    <m:t>node</m:t>
+                  </m:r>
+                  <m:r>
+                    <w:rPr>
+                      <w:rFonts w:ascii="Cambria Math" w:hAnsi="Cambria Math"/>
+                    </w:rPr>
+                    <m:t>1</m:t>
                   </m:r>
                 </m:e>
               </m:d>
@@ -833,7 +846,19 @@
                 <w:rPr>
                   <w:rFonts w:ascii="Cambria Math" w:hAnsi="Cambria Math"/>
                 </w:rPr>
-                <m:t>+depth(s2)</m:t>
+                <m:t>+depth(</m:t>
+              </m:r>
+              <m:r>
+                <w:rPr>
+                  <w:rFonts w:ascii="Cambria Math" w:hAnsi="Cambria Math"/>
+                </w:rPr>
+                <m:t>node</m:t>
+              </m:r>
+              <m:r>
+                <w:rPr>
+                  <w:rFonts w:ascii="Cambria Math" w:hAnsi="Cambria Math"/>
+                </w:rPr>
+                <m:t>2)</m:t>
               </m:r>
             </m:den>
           </m:f>
@@ -855,13 +880,7 @@
             <w:rPr>
               <w:rFonts w:ascii="Cambria Math" w:hAnsi="Cambria Math"/>
             </w:rPr>
-            <m:t>In</m:t>
-          </m:r>
-          <m:r>
-            <w:rPr>
-              <w:rFonts w:ascii="Cambria Math" w:hAnsi="Cambria Math"/>
-            </w:rPr>
-            <m:t>t_WuPalmerScore=</m:t>
+            <m:t>Int_WuPalmerScore=</m:t>
           </m:r>
           <m:f>
             <m:fPr>
@@ -883,19 +902,7 @@
                 <w:rPr>
                   <w:rFonts w:ascii="Cambria Math" w:hAnsi="Cambria Math"/>
                 </w:rPr>
-                <m:t>height</m:t>
-              </m:r>
-              <m:r>
-                <w:rPr>
-                  <w:rFonts w:ascii="Cambria Math" w:hAnsi="Cambria Math"/>
-                </w:rPr>
-                <m:t>(</m:t>
-              </m:r>
-              <m:r>
-                <w:rPr>
-                  <w:rFonts w:ascii="Cambria Math" w:hAnsi="Cambria Math"/>
-                </w:rPr>
-                <m:t>meet</m:t>
+                <m:t>height(meet</m:t>
               </m:r>
               <m:d>
                 <m:dPr>
@@ -943,7 +950,13 @@
                     <w:rPr>
                       <w:rFonts w:ascii="Cambria Math" w:hAnsi="Cambria Math"/>
                     </w:rPr>
-                    <m:t>s1</m:t>
+                    <m:t>node</m:t>
+                  </m:r>
+                  <m:r>
+                    <w:rPr>
+                      <w:rFonts w:ascii="Cambria Math" w:hAnsi="Cambria Math"/>
+                    </w:rPr>
+                    <m:t>1</m:t>
                   </m:r>
                 </m:e>
               </m:d>
@@ -951,19 +964,19 @@
                 <w:rPr>
                   <w:rFonts w:ascii="Cambria Math" w:hAnsi="Cambria Math"/>
                 </w:rPr>
-                <m:t>+</m:t>
+                <m:t>+height(</m:t>
               </m:r>
               <m:r>
                 <w:rPr>
                   <w:rFonts w:ascii="Cambria Math" w:hAnsi="Cambria Math"/>
                 </w:rPr>
-                <m:t>height</m:t>
+                <m:t>node</m:t>
               </m:r>
               <m:r>
                 <w:rPr>
                   <w:rFonts w:ascii="Cambria Math" w:hAnsi="Cambria Math"/>
                 </w:rPr>
-                <m:t>(s2)</m:t>
+                <m:t>2)</m:t>
               </m:r>
             </m:den>
           </m:f>
@@ -976,6 +989,13 @@
           <w:u w:val="single"/>
         </w:rPr>
       </w:pPr>
+    </w:p>
+    <w:p>
+      <w:pPr>
+        <w:rPr>
+          <w:u w:val="single"/>
+        </w:rPr>
+      </w:pPr>
       <w:r>
         <w:rPr>
           <w:u w:val="single"/>
@@ -985,23 +1005,18 @@
     </w:p>
     <w:p>
       <w:r>
-        <w:t xml:space="preserve">The example was generated manually in ArcGIS Pro. An arbitrary spatial extent was selected, with the only requirements being legibility and an interesting spatial diversity. Spatial sub-extents were generated manually by drawing rectangles with the ArcGIS Pro editor. The graph was manually drawn in the </w:t>
+        <w:t xml:space="preserve">The example was generated manually in ArcGIS Pro. An arbitrary spatial extent was selected, with the only requirements being legibility and an interesting spatial diversity. Spatial sub-extents were generated manually by drawing rectangles with the ArcGIS Pro editor. </w:t>
+      </w:r>
+      <w:r>
+        <w:t>The layers are available in the “</w:t>
       </w:r>
       <w:proofErr w:type="spellStart"/>
       <w:r>
-        <w:t>yEd</w:t>
+        <w:t>moving_windows</w:t>
       </w:r>
       <w:proofErr w:type="spellEnd"/>
       <w:r>
-        <w:t xml:space="preserve"> </w:t>
-      </w:r>
-      <w:proofErr w:type="spellStart"/>
-      <w:r>
-        <w:t>graphml</w:t>
-      </w:r>
-      <w:proofErr w:type="spellEnd"/>
-      <w:r>
-        <w:t xml:space="preserve"> editor.</w:t>
+        <w:t>” folder.</w:t>
       </w:r>
     </w:p>
     <w:sectPr>
@@ -2754,6 +2769,23 @@
 </file>
 
 <file path=customXml/item1.xml><?xml version="1.0" encoding="utf-8"?>
+<p:properties xmlns:p="http://schemas.microsoft.com/office/2006/metadata/properties" xmlns:xsi="http://www.w3.org/2001/XMLSchema-instance" xmlns:pc="http://schemas.microsoft.com/office/infopath/2007/PartnerControls">
+  <documentManagement>
+    <_activity xmlns="d910f409-d407-4982-ae48-bbf986e2c64d" xsi:nil="true"/>
+  </documentManagement>
+</p:properties>
+</file>
+
+<file path=customXml/item2.xml><?xml version="1.0" encoding="utf-8"?>
+<?mso-contentType ?>
+<FormTemplates xmlns="http://schemas.microsoft.com/sharepoint/v3/contenttype/forms">
+  <Display>DocumentLibraryForm</Display>
+  <Edit>DocumentLibraryForm</Edit>
+  <New>DocumentLibraryForm</New>
+</FormTemplates>
+</file>
+
+<file path=customXml/item3.xml><?xml version="1.0" encoding="utf-8"?>
 <ct:contentTypeSchema xmlns:ct="http://schemas.microsoft.com/office/2006/metadata/contentType" xmlns:ma="http://schemas.microsoft.com/office/2006/metadata/properties/metaAttributes" ct:_="" ma:_="" ma:contentTypeName="Document" ma:contentTypeID="0x010100AA00EE7EBE455744977A49D894ADE527" ma:contentTypeVersion="16" ma:contentTypeDescription="Create a new document." ma:contentTypeScope="" ma:versionID="25ba63e341eedd5b49ca7b3ea90439d1">
   <xsd:schema xmlns:xsd="http://www.w3.org/2001/XMLSchema" xmlns:xs="http://www.w3.org/2001/XMLSchema" xmlns:p="http://schemas.microsoft.com/office/2006/metadata/properties" xmlns:ns3="4cc09806-4545-41a4-bd17-4c7ff607f90d" xmlns:ns4="d910f409-d407-4982-ae48-bbf986e2c64d" targetNamespace="http://schemas.microsoft.com/office/2006/metadata/properties" ma:root="true" ma:fieldsID="55aa80818a3eb644d5fd20a07b499edb" ns3:_="" ns4:_="">
     <xsd:import namespace="4cc09806-4545-41a4-bd17-4c7ff607f90d"/>
@@ -2994,24 +3026,25 @@
 </ct:contentTypeSchema>
 </file>
 
-<file path=customXml/item2.xml><?xml version="1.0" encoding="utf-8"?>
-<?mso-contentType ?>
-<FormTemplates xmlns="http://schemas.microsoft.com/sharepoint/v3/contenttype/forms">
-  <Display>DocumentLibraryForm</Display>
-  <Edit>DocumentLibraryForm</Edit>
-  <New>DocumentLibraryForm</New>
-</FormTemplates>
+<file path=customXml/itemProps1.xml><?xml version="1.0" encoding="utf-8"?>
+<ds:datastoreItem xmlns:ds="http://schemas.openxmlformats.org/officeDocument/2006/customXml" ds:itemID="{A0639407-5F5E-482E-92B0-C7C6F4D87D0D}">
+  <ds:schemaRefs>
+    <ds:schemaRef ds:uri="http://schemas.microsoft.com/office/2006/metadata/properties"/>
+    <ds:schemaRef ds:uri="http://schemas.microsoft.com/office/infopath/2007/PartnerControls"/>
+    <ds:schemaRef ds:uri="d910f409-d407-4982-ae48-bbf986e2c64d"/>
+  </ds:schemaRefs>
+</ds:datastoreItem>
 </file>
 
-<file path=customXml/item3.xml><?xml version="1.0" encoding="utf-8"?>
-<p:properties xmlns:p="http://schemas.microsoft.com/office/2006/metadata/properties" xmlns:xsi="http://www.w3.org/2001/XMLSchema-instance" xmlns:pc="http://schemas.microsoft.com/office/infopath/2007/PartnerControls">
-  <documentManagement>
-    <_activity xmlns="d910f409-d407-4982-ae48-bbf986e2c64d" xsi:nil="true"/>
-  </documentManagement>
-</p:properties>
+<file path=customXml/itemProps2.xml><?xml version="1.0" encoding="utf-8"?>
+<ds:datastoreItem xmlns:ds="http://schemas.openxmlformats.org/officeDocument/2006/customXml" ds:itemID="{7BE8E870-7384-4A18-B3A1-FB12A2488AA2}">
+  <ds:schemaRefs>
+    <ds:schemaRef ds:uri="http://schemas.microsoft.com/sharepoint/v3/contenttype/forms"/>
+  </ds:schemaRefs>
+</ds:datastoreItem>
 </file>
 
-<file path=customXml/itemProps1.xml><?xml version="1.0" encoding="utf-8"?>
+<file path=customXml/itemProps3.xml><?xml version="1.0" encoding="utf-8"?>
 <ds:datastoreItem xmlns:ds="http://schemas.openxmlformats.org/officeDocument/2006/customXml" ds:itemID="{73F868E5-7703-4C5B-9497-A8A6263014CF}">
   <ds:schemaRefs>
     <ds:schemaRef ds:uri="http://schemas.microsoft.com/office/2006/metadata/contentType"/>
@@ -3028,22 +3061,4 @@
     <ds:schemaRef ds:uri="http://schemas.microsoft.com/internal/obd"/>
   </ds:schemaRefs>
 </ds:datastoreItem>
-</file>
-
-<file path=customXml/itemProps2.xml><?xml version="1.0" encoding="utf-8"?>
-<ds:datastoreItem xmlns:ds="http://schemas.openxmlformats.org/officeDocument/2006/customXml" ds:itemID="{7BE8E870-7384-4A18-B3A1-FB12A2488AA2}">
-  <ds:schemaRefs>
-    <ds:schemaRef ds:uri="http://schemas.microsoft.com/sharepoint/v3/contenttype/forms"/>
-  </ds:schemaRefs>
-</ds:datastoreItem>
-</file>
-
-<file path=customXml/itemProps3.xml><?xml version="1.0" encoding="utf-8"?>
-<ds:datastoreItem xmlns:ds="http://schemas.openxmlformats.org/officeDocument/2006/customXml" ds:itemID="{A0639407-5F5E-482E-92B0-C7C6F4D87D0D}">
-  <ds:schemaRefs>
-    <ds:schemaRef ds:uri="http://schemas.microsoft.com/office/2006/metadata/properties"/>
-    <ds:schemaRef ds:uri="http://schemas.microsoft.com/office/infopath/2007/PartnerControls"/>
-    <ds:schemaRef ds:uri="d910f409-d407-4982-ae48-bbf986e2c64d"/>
-  </ds:schemaRefs>
-</ds:datastoreItem>
 </file>
</xml_diff>